<commit_message>
Add CollectTheCoins file and update all other files in this project
</commit_message>
<xml_diff>
--- a/AdvancedCSharp/02.MuldimentionalArraysSetsDictionaries/2. Advanced-CSharp-MultidimensionalArrays-Sets-Dictionaries-Homework.docx
+++ b/AdvancedCSharp/02.MuldimentionalArraysSetsDictionaries/2. Advanced-CSharp-MultidimensionalArrays-Sets-Dictionaries-Homework.docx
@@ -21,6 +21,12 @@
           <w:lang w:val="en-US"/>
         </w:rPr>
         <w:t>Multidimensional Arrays, Sets, Dictionaries</w:t>
+      </w:r>
+      <w:r>
+        <w:rPr>
+          <w:lang w:val="en-US"/>
+        </w:rPr>
+        <w:tab/>
       </w:r>
     </w:p>
     <w:p>
@@ -391,7 +397,7 @@
                 <w:noProof/>
                 <w:color w:val="333333"/>
                 <w:sz w:val="16"/>
-                <w:lang w:val="en-US"/>
+                <w:lang w:eastAsia="bg-BG"/>
               </w:rPr>
               <w:drawing>
                 <wp:inline distT="0" distB="0" distL="0" distR="0">
@@ -467,7 +473,7 @@
                 <w:noProof/>
                 <w:color w:val="333333"/>
                 <w:sz w:val="16"/>
-                <w:lang w:val="en-US"/>
+                <w:lang w:eastAsia="bg-BG"/>
               </w:rPr>
               <w:drawing>
                 <wp:inline distT="0" distB="0" distL="0" distR="0">
@@ -912,7 +918,7 @@
                 <w:noProof/>
                 <w:color w:val="333333"/>
                 <w:sz w:val="16"/>
-                <w:lang w:val="en-US"/>
+                <w:lang w:eastAsia="bg-BG"/>
               </w:rPr>
               <w:drawing>
                 <wp:inline distT="0" distB="0" distL="0" distR="0" wp14:anchorId="3D50562E" wp14:editId="4E07077D">
@@ -2406,7 +2412,7 @@
                 <w:color w:val="333333"/>
                 <w:sz w:val="18"/>
                 <w:szCs w:val="18"/>
-                <w:lang w:val="en-US"/>
+                <w:lang w:eastAsia="bg-BG"/>
               </w:rPr>
               <w:drawing>
                 <wp:inline distT="0" distB="0" distL="0" distR="0">
@@ -2484,18 +2490,7 @@
                 <w:color w:val="333333"/>
                 <w:lang w:val="en-US"/>
               </w:rPr>
-              <w:t>ha, h</w:t>
-            </w:r>
-            <w:bookmarkStart w:id="0" w:name="_GoBack"/>
-            <w:bookmarkEnd w:id="0"/>
-            <w:r>
-              <w:rPr>
-                <w:rFonts w:ascii="Consolas" w:eastAsia="Times New Roman" w:hAnsi="Consolas" w:cs="Consolas"/>
-                <w:noProof/>
-                <w:color w:val="333333"/>
-                <w:lang w:val="en-US"/>
-              </w:rPr>
-              <w:t>a, ha</w:t>
+              <w:t>ha, ha, ha</w:t>
             </w:r>
           </w:p>
         </w:tc>
@@ -2569,7 +2564,7 @@
                 <w:color w:val="333333"/>
                 <w:sz w:val="18"/>
                 <w:szCs w:val="18"/>
-                <w:lang w:val="en-US"/>
+                <w:lang w:eastAsia="bg-BG"/>
               </w:rPr>
               <w:drawing>
                 <wp:inline distT="0" distB="0" distL="0" distR="0">
@@ -3082,6 +3077,7 @@
                 <w:lang w:val="en-US"/>
               </w:rPr>
             </w:pPr>
+            <w:bookmarkStart w:id="0" w:name="_GoBack"/>
             <w:r>
               <w:rPr>
                 <w:rFonts w:ascii="Consolas" w:hAnsi="Consolas" w:cs="Consolas"/>
@@ -3158,14 +3154,39 @@
                 <w:lang w:val="en-US"/>
               </w:rPr>
             </w:pPr>
-            <w:r>
-              <w:rPr>
-                <w:rFonts w:ascii="Consolas" w:hAnsi="Consolas" w:cs="Consolas"/>
-                <w:noProof/>
-                <w:lang w:val="en-US"/>
-              </w:rPr>
-              <w:t>V&gt;&gt;^^&gt;&gt;&gt;VVV&lt;&lt;</w:t>
-            </w:r>
+            <w:bookmarkStart w:id="1" w:name="OLE_LINK1"/>
+            <w:bookmarkStart w:id="2" w:name="OLE_LINK2"/>
+            <w:r>
+              <w:rPr>
+                <w:rFonts w:ascii="Consolas" w:hAnsi="Consolas" w:cs="Consolas"/>
+                <w:noProof/>
+                <w:lang w:val="en-US"/>
+              </w:rPr>
+              <w:t>V</w:t>
+            </w:r>
+            <w:bookmarkStart w:id="3" w:name="OLE_LINK3"/>
+            <w:bookmarkStart w:id="4" w:name="OLE_LINK4"/>
+            <w:bookmarkEnd w:id="1"/>
+            <w:bookmarkEnd w:id="2"/>
+            <w:r>
+              <w:rPr>
+                <w:rFonts w:ascii="Consolas" w:hAnsi="Consolas" w:cs="Consolas"/>
+                <w:noProof/>
+                <w:lang w:val="en-US"/>
+              </w:rPr>
+              <w:t>&gt;</w:t>
+            </w:r>
+            <w:bookmarkEnd w:id="3"/>
+            <w:bookmarkEnd w:id="4"/>
+            <w:r>
+              <w:rPr>
+                <w:rFonts w:ascii="Consolas" w:hAnsi="Consolas" w:cs="Consolas"/>
+                <w:noProof/>
+                <w:lang w:val="en-US"/>
+              </w:rPr>
+              <w:t>&gt;^^&gt;&gt;&gt;VVV&lt;&lt;</w:t>
+            </w:r>
+            <w:bookmarkEnd w:id="0"/>
           </w:p>
         </w:tc>
         <w:tc>
@@ -5452,28 +5473,12 @@
         </w:rPr>
         <w:t>"</w:t>
       </w:r>
-      <w:proofErr w:type="spellStart"/>
-      <w:r>
-        <w:rPr>
-          <w:lang w:val="en-US"/>
-        </w:rPr>
-        <w:t>city</w:t>
-      </w:r>
-      <w:proofErr w:type="gramStart"/>
-      <w:r>
-        <w:rPr>
-          <w:lang w:val="en-US"/>
-        </w:rPr>
-        <w:t>;venue</w:t>
-      </w:r>
-      <w:proofErr w:type="gramEnd"/>
-      <w:r>
-        <w:rPr>
-          <w:lang w:val="en-US"/>
-        </w:rPr>
-        <w:t>;performer</w:t>
-      </w:r>
-      <w:proofErr w:type="spellEnd"/>
+      <w:r>
+        <w:rPr>
+          <w:lang w:val="en-US"/>
+        </w:rPr>
+        <w:t>city;venue;performer</w:t>
+      </w:r>
       <w:r>
         <w:rPr>
           <w:lang w:val="en-US"/>
@@ -7318,25 +7323,7 @@
             <w:i/>
             <w:lang w:val="en-US"/>
           </w:rPr>
-          <w:t>he</w:t>
-        </w:r>
-        <w:r>
-          <w:rPr>
-            <w:rStyle w:val="Hyperlink"/>
-            <w:b/>
-            <w:i/>
-            <w:lang w:val="en-US"/>
-          </w:rPr>
-          <w:t>r</w:t>
-        </w:r>
-        <w:r>
-          <w:rPr>
-            <w:rStyle w:val="Hyperlink"/>
-            <w:b/>
-            <w:i/>
-            <w:lang w:val="en-US"/>
-          </w:rPr>
-          <w:t>e</w:t>
+          <w:t>here</w:t>
         </w:r>
       </w:hyperlink>
       <w:r>
@@ -9688,25 +9675,7 @@
             <w:i/>
             <w:lang w:val="en-US"/>
           </w:rPr>
-          <w:t>he</w:t>
-        </w:r>
-        <w:r>
-          <w:rPr>
-            <w:rStyle w:val="Hyperlink"/>
-            <w:b/>
-            <w:i/>
-            <w:lang w:val="en-US"/>
-          </w:rPr>
-          <w:t>r</w:t>
-        </w:r>
-        <w:r>
-          <w:rPr>
-            <w:rStyle w:val="Hyperlink"/>
-            <w:b/>
-            <w:i/>
-            <w:lang w:val="en-US"/>
-          </w:rPr>
-          <w:t>e</w:t>
+          <w:t>here</w:t>
         </w:r>
       </w:hyperlink>
       <w:r>
@@ -9769,21 +9738,7 @@
         <w:rPr>
           <w:lang w:val="en-US"/>
         </w:rPr>
-        <w:t xml:space="preserve"> by 90, 180, 270, </w:t>
-      </w:r>
-      <w:proofErr w:type="gramStart"/>
-      <w:r>
-        <w:rPr>
-          <w:lang w:val="en-US"/>
-        </w:rPr>
-        <w:t>360, …</w:t>
-      </w:r>
-      <w:proofErr w:type="gramEnd"/>
-      <w:r>
-        <w:rPr>
-          <w:lang w:val="en-US"/>
-        </w:rPr>
-        <w:t xml:space="preserve"> degrees. Print the result at the console as sequence of strings. Examples:</w:t>
+        <w:t xml:space="preserve"> by 90, 180, 270, 360, … degrees. Print the result at the console as sequence of strings. Examples:</w:t>
       </w:r>
     </w:p>
     <w:tbl>
@@ -10008,7 +9963,7 @@
             <w:r>
               <w:rPr>
                 <w:noProof/>
-                <w:lang w:val="en-US"/>
+                <w:lang w:eastAsia="bg-BG"/>
               </w:rPr>
               <w:drawing>
                 <wp:inline distT="0" distB="0" distL="0" distR="0" wp14:anchorId="4BC83D4B" wp14:editId="5BE446C1">
@@ -10067,7 +10022,7 @@
             <w:r>
               <w:rPr>
                 <w:noProof/>
-                <w:lang w:val="en-US"/>
+                <w:lang w:eastAsia="bg-BG"/>
               </w:rPr>
               <w:drawing>
                 <wp:inline distT="0" distB="0" distL="0" distR="0" wp14:anchorId="5F7B3227" wp14:editId="143FEC6B">
@@ -10121,7 +10076,7 @@
             <w:r>
               <w:rPr>
                 <w:noProof/>
-                <w:lang w:val="en-US"/>
+                <w:lang w:eastAsia="bg-BG"/>
               </w:rPr>
               <w:drawing>
                 <wp:inline distT="0" distB="0" distL="0" distR="0" wp14:anchorId="735D8E13" wp14:editId="67205A7F">
@@ -10185,7 +10140,7 @@
             <w:r>
               <w:rPr>
                 <w:noProof/>
-                <w:lang w:val="en-US"/>
+                <w:lang w:eastAsia="bg-BG"/>
               </w:rPr>
               <w:lastRenderedPageBreak/>
               <w:drawing>
@@ -13102,7 +13057,7 @@
       <w:r>
         <w:rPr>
           <w:noProof/>
-          <w:lang w:val="en-US"/>
+          <w:lang w:eastAsia="bg-BG"/>
         </w:rPr>
         <w:drawing>
           <wp:anchor distT="0" distB="0" distL="114300" distR="114300" simplePos="0" relativeHeight="251659264" behindDoc="0" locked="0" layoutInCell="1" allowOverlap="1" wp14:anchorId="4D2B38CA" wp14:editId="0E2E8EC1">
@@ -15460,23 +15415,7 @@
           <w:b/>
           <w:lang w:val="en-US"/>
         </w:rPr>
-        <w:t>&lt;month</w:t>
-      </w:r>
-      <w:proofErr w:type="gramStart"/>
-      <w:r>
-        <w:rPr>
-          <w:b/>
-          <w:lang w:val="en-US"/>
-        </w:rPr>
-        <w:t>&gt;:</w:t>
-      </w:r>
-      <w:proofErr w:type="gramEnd"/>
-      <w:r>
-        <w:rPr>
-          <w:b/>
-          <w:lang w:val="en-US"/>
-        </w:rPr>
-        <w:t xml:space="preserve"> &lt;user&gt;(&lt;distance&gt;), &lt;user&gt;(&lt;distance&gt;),…</w:t>
+        <w:t>&lt;month&gt;: &lt;user&gt;(&lt;distance&gt;), &lt;user&gt;(&lt;distance&gt;),…</w:t>
       </w:r>
     </w:p>
     <w:p>
@@ -16348,7 +16287,7 @@
     <w:r>
       <w:rPr>
         <w:noProof/>
-        <w:lang w:val="en-US"/>
+        <w:lang w:eastAsia="bg-BG"/>
       </w:rPr>
       <mc:AlternateContent>
         <mc:Choice Requires="wps">
@@ -16465,7 +16404,7 @@
     <w:r>
       <w:rPr>
         <w:noProof/>
-        <w:lang w:val="en-US"/>
+        <w:lang w:eastAsia="bg-BG"/>
       </w:rPr>
       <mc:AlternateContent>
         <mc:Choice Requires="wps">
@@ -16565,7 +16504,7 @@
                               <w:szCs w:val="18"/>
                               <w:lang w:val="en-US"/>
                             </w:rPr>
-                            <w:t>11</w:t>
+                            <w:t>8</w:t>
                           </w:r>
                           <w:r>
                             <w:rPr>
@@ -16647,7 +16586,11 @@
         </mc:Choice>
         <mc:Fallback>
           <w:pict>
-            <v:shape w14:anchorId="5503938A" id="Text Box 3" o:spid="_x0000_s1027" type="#_x0000_t202" style="position:absolute;margin-left:446.5pt;margin-top:33.55pt;width:70.9pt;height:15.95pt;z-index:251663360;visibility:visible;mso-wrap-style:square;mso-width-percent:0;mso-height-percent:0;mso-wrap-distance-left:9pt;mso-wrap-distance-top:0;mso-wrap-distance-right:9pt;mso-wrap-distance-bottom:0;mso-position-horizontal:absolute;mso-position-horizontal-relative:text;mso-position-vertical:absolute;mso-position-vertical-relative:text;mso-width-percent:0;mso-height-percent:0;mso-width-relative:margin;mso-height-relative:margin;v-text-anchor:middle" o:gfxdata="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" filled="f" stroked="f" strokeweight=".5pt">
+            <v:shapetype w14:anchorId="5503938A" id="_x0000_t202" coordsize="21600,21600" o:spt="202" path="m,l,21600r21600,l21600,xe">
+              <v:stroke joinstyle="miter"/>
+              <v:path gradientshapeok="t" o:connecttype="rect"/>
+            </v:shapetype>
+            <v:shape id="Text Box 3" o:spid="_x0000_s1027" type="#_x0000_t202" style="position:absolute;margin-left:446.5pt;margin-top:33.55pt;width:70.9pt;height:15.95pt;z-index:251663360;visibility:visible;mso-wrap-style:square;mso-width-percent:0;mso-height-percent:0;mso-wrap-distance-left:9pt;mso-wrap-distance-top:0;mso-wrap-distance-right:9pt;mso-wrap-distance-bottom:0;mso-position-horizontal:absolute;mso-position-horizontal-relative:text;mso-position-vertical:absolute;mso-position-vertical-relative:text;mso-width-percent:0;mso-height-percent:0;mso-width-relative:margin;mso-height-relative:margin;v-text-anchor:middle" o:gfxdata="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" filled="f" stroked="f" strokeweight=".5pt">
               <v:textbox inset="0,0,0,0">
                 <w:txbxContent>
                   <w:p>
@@ -16698,7 +16641,7 @@
                         <w:szCs w:val="18"/>
                         <w:lang w:val="en-US"/>
                       </w:rPr>
-                      <w:t>11</w:t>
+                      <w:t>8</w:t>
                     </w:r>
                     <w:r>
                       <w:rPr>
@@ -16771,7 +16714,7 @@
         <w:noProof/>
         <w:sz w:val="24"/>
         <w:szCs w:val="24"/>
-        <w:lang w:val="en-US"/>
+        <w:lang w:eastAsia="bg-BG"/>
       </w:rPr>
       <mc:AlternateContent>
         <mc:Choice Requires="wps">
@@ -16903,7 +16846,7 @@
                               <w:noProof/>
                               <w:sz w:val="20"/>
                               <w:szCs w:val="20"/>
-                              <w:lang w:val="en-US"/>
+                              <w:lang w:eastAsia="bg-BG"/>
                             </w:rPr>
                             <w:drawing>
                               <wp:inline distT="0" distB="0" distL="0" distR="0" wp14:anchorId="3B3B9C94" wp14:editId="78F2A703">
@@ -16956,7 +16899,7 @@
                               <w:noProof/>
                               <w:sz w:val="20"/>
                               <w:szCs w:val="20"/>
-                              <w:lang w:val="en-US"/>
+                              <w:lang w:eastAsia="bg-BG"/>
                             </w:rPr>
                             <w:drawing>
                               <wp:inline distT="0" distB="0" distL="0" distR="0" wp14:anchorId="0FFE28B6" wp14:editId="246C8318">
@@ -17009,7 +16952,7 @@
                               <w:noProof/>
                               <w:sz w:val="20"/>
                               <w:szCs w:val="20"/>
-                              <w:lang w:val="en-US"/>
+                              <w:lang w:eastAsia="bg-BG"/>
                             </w:rPr>
                             <w:drawing>
                               <wp:inline distT="0" distB="0" distL="0" distR="0" wp14:anchorId="71EDF34D" wp14:editId="509BCB08">
@@ -17062,7 +17005,7 @@
                               <w:noProof/>
                               <w:sz w:val="20"/>
                               <w:szCs w:val="20"/>
-                              <w:lang w:val="en-US"/>
+                              <w:lang w:eastAsia="bg-BG"/>
                             </w:rPr>
                             <w:drawing>
                               <wp:inline distT="0" distB="0" distL="0" distR="0" wp14:anchorId="03C8C7B4" wp14:editId="48A1F70B">
@@ -17115,7 +17058,7 @@
                               <w:noProof/>
                               <w:sz w:val="20"/>
                               <w:szCs w:val="20"/>
-                              <w:lang w:val="en-US"/>
+                              <w:lang w:eastAsia="bg-BG"/>
                             </w:rPr>
                             <w:drawing>
                               <wp:inline distT="0" distB="0" distL="0" distR="0" wp14:anchorId="088F32BF" wp14:editId="789A8361">
@@ -17168,7 +17111,7 @@
                               <w:noProof/>
                               <w:sz w:val="20"/>
                               <w:szCs w:val="20"/>
-                              <w:lang w:val="en-US"/>
+                              <w:lang w:eastAsia="bg-BG"/>
                             </w:rPr>
                             <w:drawing>
                               <wp:inline distT="0" distB="0" distL="0" distR="0" wp14:anchorId="5AAF10B4" wp14:editId="0920BBF6">
@@ -17221,7 +17164,7 @@
                               <w:noProof/>
                               <w:sz w:val="20"/>
                               <w:szCs w:val="20"/>
-                              <w:lang w:val="en-US"/>
+                              <w:lang w:eastAsia="bg-BG"/>
                             </w:rPr>
                             <w:drawing>
                               <wp:inline distT="0" distB="0" distL="0" distR="0" wp14:anchorId="47D7756E" wp14:editId="2FC0C51E">
@@ -17274,7 +17217,7 @@
                               <w:noProof/>
                               <w:sz w:val="20"/>
                               <w:szCs w:val="20"/>
-                              <w:lang w:val="en-US"/>
+                              <w:lang w:eastAsia="bg-BG"/>
                             </w:rPr>
                             <w:drawing>
                               <wp:inline distT="0" distB="0" distL="0" distR="0" wp14:anchorId="1156E6AB" wp14:editId="4DDBEEA2">
@@ -17327,7 +17270,7 @@
                               <w:noProof/>
                               <w:sz w:val="20"/>
                               <w:szCs w:val="20"/>
-                              <w:lang w:val="en-US"/>
+                              <w:lang w:eastAsia="bg-BG"/>
                             </w:rPr>
                             <w:drawing>
                               <wp:inline distT="0" distB="0" distL="0" distR="0" wp14:anchorId="095EA5C1" wp14:editId="0F099BFB">
@@ -17380,7 +17323,7 @@
                               <w:noProof/>
                               <w:sz w:val="20"/>
                               <w:szCs w:val="20"/>
-                              <w:lang w:val="en-US"/>
+                              <w:lang w:eastAsia="bg-BG"/>
                             </w:rPr>
                             <w:drawing>
                               <wp:inline distT="0" distB="0" distL="0" distR="0" wp14:anchorId="7EB1AEDE" wp14:editId="018E6DD1">
@@ -17538,7 +17481,7 @@
                           <wp:extent cx="200025" cy="200025"/>
                           <wp:effectExtent l="0" t="0" r="9525" b="9525"/>
                           <wp:docPr id="72" name="Picture 72" title="Software University">
-                            <a:hlinkClick xmlns:a="http://schemas.openxmlformats.org/drawingml/2006/main" r:id="rId3"/>
+                            <a:hlinkClick xmlns:a="http://schemas.openxmlformats.org/drawingml/2006/main" r:id="rId24"/>
                           </wp:docPr>
                           <wp:cNvGraphicFramePr/>
                           <a:graphic xmlns:a="http://schemas.openxmlformats.org/drawingml/2006/main">
@@ -17546,12 +17489,12 @@
                               <pic:pic xmlns:pic="http://schemas.openxmlformats.org/drawingml/2006/picture">
                                 <pic:nvPicPr>
                                   <pic:cNvPr id="93" name="Picture 3" title="Software University">
-                                    <a:hlinkClick r:id="rId3"/>
+                                    <a:hlinkClick r:id="rId24"/>
                                   </pic:cNvPr>
                                   <pic:cNvPicPr/>
                                 </pic:nvPicPr>
                                 <pic:blipFill>
-                                  <a:blip r:embed="rId4"/>
+                                  <a:blip r:embed="rId25"/>
                                   <a:stretch>
                                     <a:fillRect/>
                                   </a:stretch>
@@ -17591,7 +17534,7 @@
                           <wp:extent cx="200025" cy="200025"/>
                           <wp:effectExtent l="0" t="0" r="9525" b="9525"/>
                           <wp:docPr id="73" name="Picture 73" title="Software University Foundation">
-                            <a:hlinkClick xmlns:a="http://schemas.openxmlformats.org/drawingml/2006/main" r:id="rId1"/>
+                            <a:hlinkClick xmlns:a="http://schemas.openxmlformats.org/drawingml/2006/main" r:id="rId26"/>
                           </wp:docPr>
                           <wp:cNvGraphicFramePr/>
                           <a:graphic xmlns:a="http://schemas.openxmlformats.org/drawingml/2006/main">
@@ -17599,12 +17542,12 @@
                               <pic:pic xmlns:pic="http://schemas.openxmlformats.org/drawingml/2006/picture">
                                 <pic:nvPicPr>
                                   <pic:cNvPr id="94" name="Picture 4" title="Software University Foundation">
-                                    <a:hlinkClick r:id="rId1"/>
+                                    <a:hlinkClick r:id="rId26"/>
                                   </pic:cNvPr>
                                   <pic:cNvPicPr/>
                                 </pic:nvPicPr>
                                 <pic:blipFill>
-                                  <a:blip r:embed="rId5"/>
+                                  <a:blip r:embed="rId27"/>
                                   <a:stretch>
                                     <a:fillRect/>
                                   </a:stretch>
@@ -17644,7 +17587,7 @@
                           <wp:extent cx="200025" cy="200025"/>
                           <wp:effectExtent l="0" t="0" r="9525" b="9525"/>
                           <wp:docPr id="74" name="Picture 74" title="Software University @ Facebook">
-                            <a:hlinkClick xmlns:a="http://schemas.openxmlformats.org/drawingml/2006/main" r:id="rId6"/>
+                            <a:hlinkClick xmlns:a="http://schemas.openxmlformats.org/drawingml/2006/main" r:id="rId28"/>
                           </wp:docPr>
                           <wp:cNvGraphicFramePr/>
                           <a:graphic xmlns:a="http://schemas.openxmlformats.org/drawingml/2006/main">
@@ -17652,12 +17595,12 @@
                               <pic:pic xmlns:pic="http://schemas.openxmlformats.org/drawingml/2006/picture">
                                 <pic:nvPicPr>
                                   <pic:cNvPr id="95" name="Picture 11" title="Software University @ Facebook">
-                                    <a:hlinkClick r:id="rId6"/>
+                                    <a:hlinkClick r:id="rId28"/>
                                   </pic:cNvPr>
                                   <pic:cNvPicPr/>
                                 </pic:nvPicPr>
                                 <pic:blipFill>
-                                  <a:blip r:embed="rId7"/>
+                                  <a:blip r:embed="rId29"/>
                                   <a:stretch>
                                     <a:fillRect/>
                                   </a:stretch>
@@ -17697,7 +17640,7 @@
                           <wp:extent cx="200025" cy="200025"/>
                           <wp:effectExtent l="0" t="0" r="9525" b="9525"/>
                           <wp:docPr id="75" name="Picture 75" title="Software University @ Twitter">
-                            <a:hlinkClick xmlns:a="http://schemas.openxmlformats.org/drawingml/2006/main" r:id="rId8"/>
+                            <a:hlinkClick xmlns:a="http://schemas.openxmlformats.org/drawingml/2006/main" r:id="rId30"/>
                           </wp:docPr>
                           <wp:cNvGraphicFramePr/>
                           <a:graphic xmlns:a="http://schemas.openxmlformats.org/drawingml/2006/main">
@@ -17705,12 +17648,12 @@
                               <pic:pic xmlns:pic="http://schemas.openxmlformats.org/drawingml/2006/picture">
                                 <pic:nvPicPr>
                                   <pic:cNvPr id="96" name="Picture 16" title="Software University @ Twitter">
-                                    <a:hlinkClick r:id="rId8"/>
+                                    <a:hlinkClick r:id="rId30"/>
                                   </pic:cNvPr>
                                   <pic:cNvPicPr/>
                                 </pic:nvPicPr>
                                 <pic:blipFill>
-                                  <a:blip r:embed="rId9"/>
+                                  <a:blip r:embed="rId31"/>
                                   <a:stretch>
                                     <a:fillRect/>
                                   </a:stretch>
@@ -17750,7 +17693,7 @@
                           <wp:extent cx="200025" cy="200025"/>
                           <wp:effectExtent l="0" t="0" r="9525" b="9525"/>
                           <wp:docPr id="76" name="Picture 76" title="Software University @ YouTube">
-                            <a:hlinkClick xmlns:a="http://schemas.openxmlformats.org/drawingml/2006/main" r:id="rId10"/>
+                            <a:hlinkClick xmlns:a="http://schemas.openxmlformats.org/drawingml/2006/main" r:id="rId32"/>
                           </wp:docPr>
                           <wp:cNvGraphicFramePr/>
                           <a:graphic xmlns:a="http://schemas.openxmlformats.org/drawingml/2006/main">
@@ -17758,12 +17701,12 @@
                               <pic:pic xmlns:pic="http://schemas.openxmlformats.org/drawingml/2006/picture">
                                 <pic:nvPicPr>
                                   <pic:cNvPr id="97" name="Picture 23" title="Software University @ YouTube">
-                                    <a:hlinkClick r:id="rId10"/>
+                                    <a:hlinkClick r:id="rId32"/>
                                   </pic:cNvPr>
                                   <pic:cNvPicPr/>
                                 </pic:nvPicPr>
                                 <pic:blipFill>
-                                  <a:blip r:embed="rId11"/>
+                                  <a:blip r:embed="rId33"/>
                                   <a:stretch>
                                     <a:fillRect/>
                                   </a:stretch>
@@ -17803,7 +17746,7 @@
                           <wp:extent cx="200025" cy="200025"/>
                           <wp:effectExtent l="0" t="0" r="9525" b="9525"/>
                           <wp:docPr id="77" name="Picture 77" title="Software University @ Google+">
-                            <a:hlinkClick xmlns:a="http://schemas.openxmlformats.org/drawingml/2006/main" r:id="rId12"/>
+                            <a:hlinkClick xmlns:a="http://schemas.openxmlformats.org/drawingml/2006/main" r:id="rId34"/>
                           </wp:docPr>
                           <wp:cNvGraphicFramePr/>
                           <a:graphic xmlns:a="http://schemas.openxmlformats.org/drawingml/2006/main">
@@ -17811,12 +17754,12 @@
                               <pic:pic xmlns:pic="http://schemas.openxmlformats.org/drawingml/2006/picture">
                                 <pic:nvPicPr>
                                   <pic:cNvPr id="98" name="Picture 25" title="Software University @ Google+">
-                                    <a:hlinkClick r:id="rId12"/>
+                                    <a:hlinkClick r:id="rId34"/>
                                   </pic:cNvPr>
                                   <pic:cNvPicPr/>
                                 </pic:nvPicPr>
                                 <pic:blipFill>
-                                  <a:blip r:embed="rId13"/>
+                                  <a:blip r:embed="rId35"/>
                                   <a:stretch>
                                     <a:fillRect/>
                                   </a:stretch>
@@ -17856,7 +17799,7 @@
                           <wp:extent cx="200025" cy="200025"/>
                           <wp:effectExtent l="0" t="0" r="9525" b="9525"/>
                           <wp:docPr id="78" name="Picture 78" title="Software University @ LinkedIn">
-                            <a:hlinkClick xmlns:a="http://schemas.openxmlformats.org/drawingml/2006/main" r:id="rId14"/>
+                            <a:hlinkClick xmlns:a="http://schemas.openxmlformats.org/drawingml/2006/main" r:id="rId36"/>
                           </wp:docPr>
                           <wp:cNvGraphicFramePr/>
                           <a:graphic xmlns:a="http://schemas.openxmlformats.org/drawingml/2006/main">
@@ -17864,12 +17807,12 @@
                               <pic:pic xmlns:pic="http://schemas.openxmlformats.org/drawingml/2006/picture">
                                 <pic:nvPicPr>
                                   <pic:cNvPr id="99" name="Picture 27" title="Software University @ LinkedIn">
-                                    <a:hlinkClick r:id="rId14"/>
+                                    <a:hlinkClick r:id="rId36"/>
                                   </pic:cNvPr>
                                   <pic:cNvPicPr/>
                                 </pic:nvPicPr>
                                 <pic:blipFill>
-                                  <a:blip r:embed="rId15"/>
+                                  <a:blip r:embed="rId37"/>
                                   <a:stretch>
                                     <a:fillRect/>
                                   </a:stretch>
@@ -17909,7 +17852,7 @@
                           <wp:extent cx="200025" cy="200025"/>
                           <wp:effectExtent l="0" t="0" r="9525" b="9525"/>
                           <wp:docPr id="79" name="Picture 79" title="Software University @ SlideShare">
-                            <a:hlinkClick xmlns:a="http://schemas.openxmlformats.org/drawingml/2006/main" r:id="rId16"/>
+                            <a:hlinkClick xmlns:a="http://schemas.openxmlformats.org/drawingml/2006/main" r:id="rId38"/>
                           </wp:docPr>
                           <wp:cNvGraphicFramePr/>
                           <a:graphic xmlns:a="http://schemas.openxmlformats.org/drawingml/2006/main">
@@ -17917,12 +17860,12 @@
                               <pic:pic xmlns:pic="http://schemas.openxmlformats.org/drawingml/2006/picture">
                                 <pic:nvPicPr>
                                   <pic:cNvPr id="101" name="Picture 99" title="Software University @ SlideShare">
-                                    <a:hlinkClick r:id="rId16"/>
+                                    <a:hlinkClick r:id="rId38"/>
                                   </pic:cNvPr>
                                   <pic:cNvPicPr/>
                                 </pic:nvPicPr>
                                 <pic:blipFill>
-                                  <a:blip r:embed="rId17"/>
+                                  <a:blip r:embed="rId39"/>
                                   <a:stretch>
                                     <a:fillRect/>
                                   </a:stretch>
@@ -17962,7 +17905,7 @@
                           <wp:extent cx="200025" cy="200025"/>
                           <wp:effectExtent l="0" t="0" r="9525" b="9525"/>
                           <wp:docPr id="80" name="Picture 80" title="Software University @ GitHub">
-                            <a:hlinkClick xmlns:a="http://schemas.openxmlformats.org/drawingml/2006/main" r:id="rId18"/>
+                            <a:hlinkClick xmlns:a="http://schemas.openxmlformats.org/drawingml/2006/main" r:id="rId40"/>
                           </wp:docPr>
                           <wp:cNvGraphicFramePr/>
                           <a:graphic xmlns:a="http://schemas.openxmlformats.org/drawingml/2006/main">
@@ -17970,12 +17913,12 @@
                               <pic:pic xmlns:pic="http://schemas.openxmlformats.org/drawingml/2006/picture">
                                 <pic:nvPicPr>
                                   <pic:cNvPr id="102" name="Picture 35" title="Software University @ GitHub">
-                                    <a:hlinkClick r:id="rId18"/>
+                                    <a:hlinkClick r:id="rId40"/>
                                   </pic:cNvPr>
                                   <pic:cNvPicPr/>
                                 </pic:nvPicPr>
                                 <pic:blipFill>
-                                  <a:blip r:embed="rId19"/>
+                                  <a:blip r:embed="rId41"/>
                                   <a:stretch>
                                     <a:fillRect/>
                                   </a:stretch>
@@ -18015,7 +17958,7 @@
                           <wp:extent cx="200025" cy="200025"/>
                           <wp:effectExtent l="0" t="0" r="9525" b="9525"/>
                           <wp:docPr id="81" name="Picture 81" title="Software University: Email Us">
-                            <a:hlinkClick xmlns:a="http://schemas.openxmlformats.org/drawingml/2006/main" r:id="rId20"/>
+                            <a:hlinkClick xmlns:a="http://schemas.openxmlformats.org/drawingml/2006/main" r:id="rId42"/>
                           </wp:docPr>
                           <wp:cNvGraphicFramePr/>
                           <a:graphic xmlns:a="http://schemas.openxmlformats.org/drawingml/2006/main">
@@ -18023,12 +17966,12 @@
                               <pic:pic xmlns:pic="http://schemas.openxmlformats.org/drawingml/2006/picture">
                                 <pic:nvPicPr>
                                   <pic:cNvPr id="103" name="Picture 85" title="Software University: Email Us">
-                                    <a:hlinkClick r:id="rId20"/>
+                                    <a:hlinkClick r:id="rId42"/>
                                   </pic:cNvPr>
                                   <pic:cNvPicPr/>
                                 </pic:nvPicPr>
                                 <pic:blipFill>
-                                  <a:blip r:embed="rId21"/>
+                                  <a:blip r:embed="rId43"/>
                                   <a:stretch>
                                     <a:fillRect/>
                                   </a:stretch>
@@ -18060,7 +18003,7 @@
     <w:r>
       <w:rPr>
         <w:noProof/>
-        <w:lang w:val="en-US"/>
+        <w:lang w:eastAsia="bg-BG"/>
       </w:rPr>
       <mc:AlternateContent>
         <mc:Choice Requires="wps">
@@ -18135,7 +18078,7 @@
     <w:r>
       <w:rPr>
         <w:noProof/>
-        <w:lang w:val="en-US"/>
+        <w:lang w:eastAsia="bg-BG"/>
       </w:rPr>
       <mc:AlternateContent>
         <mc:Choice Requires="wps">
@@ -18188,7 +18131,7 @@
                               <w:noProof/>
                               <w:sz w:val="20"/>
                               <w:szCs w:val="20"/>
-                              <w:lang w:val="en-US"/>
+                              <w:lang w:eastAsia="bg-BG"/>
                             </w:rPr>
                             <w:drawing>
                               <wp:inline distT="0" distB="0" distL="0" distR="0" wp14:anchorId="5805E3EE" wp14:editId="75060AE2">
@@ -18205,12 +18148,12 @@
                                     <pic:pic xmlns:pic="http://schemas.openxmlformats.org/drawingml/2006/picture">
                                       <pic:nvPicPr>
                                         <pic:cNvPr id="1" name="Picture 1" title="Software University Foundation - logo">
-                                          <a:hlinkClick r:id="rId24"/>
+                                          <a:hlinkClick r:id="rId44"/>
                                         </pic:cNvPr>
                                         <pic:cNvPicPr/>
                                       </pic:nvPicPr>
                                       <pic:blipFill>
-                                        <a:blip r:embed="rId25">
+                                        <a:blip r:embed="rId45">
                                           <a:extLst>
                                             <a:ext uri="{28A0092B-C50C-407E-A947-70E740481C1C}">
                                               <a14:useLocalDpi xmlns:a14="http://schemas.microsoft.com/office/drawing/2010/main" val="0"/>
@@ -18280,7 +18223,7 @@
                           <wp:extent cx="1360800" cy="439200"/>
                           <wp:effectExtent l="0" t="0" r="0" b="0"/>
                           <wp:docPr id="71" name="Picture 71" title="Software University Foundation - logo">
-                            <a:hlinkClick xmlns:a="http://schemas.openxmlformats.org/drawingml/2006/main" r:id="rId1"/>
+                            <a:hlinkClick xmlns:a="http://schemas.openxmlformats.org/drawingml/2006/main" r:id="rId26"/>
                           </wp:docPr>
                           <wp:cNvGraphicFramePr>
                             <a:graphicFrameLocks xmlns:a="http://schemas.openxmlformats.org/drawingml/2006/main"/>
@@ -18290,12 +18233,12 @@
                               <pic:pic xmlns:pic="http://schemas.openxmlformats.org/drawingml/2006/picture">
                                 <pic:nvPicPr>
                                   <pic:cNvPr id="1" name="Picture 1" title="Software University Foundation - logo">
-                                    <a:hlinkClick r:id="rId24"/>
+                                    <a:hlinkClick r:id="rId46"/>
                                   </pic:cNvPr>
                                   <pic:cNvPicPr/>
                                 </pic:nvPicPr>
                                 <pic:blipFill>
-                                  <a:blip r:embed="rId25">
+                                  <a:blip r:embed="rId47">
                                     <a:extLst>
                                       <a:ext uri="{28A0092B-C50C-407E-A947-70E740481C1C}">
                                         <a14:useLocalDpi xmlns:a14="http://schemas.microsoft.com/office/drawing/2010/main" val="0"/>
@@ -21521,7 +21464,6 @@
       <w:spacing w:after="0" w:line="240" w:lineRule="auto"/>
     </w:pPr>
     <w:tblPr>
-      <w:tblInd w:w="0" w:type="dxa"/>
       <w:tblBorders>
         <w:top w:val="single" w:sz="4" w:space="0" w:color="auto"/>
         <w:left w:val="single" w:sz="4" w:space="0" w:color="auto"/>
@@ -21530,12 +21472,6 @@
         <w:insideH w:val="single" w:sz="4" w:space="0" w:color="auto"/>
         <w:insideV w:val="single" w:sz="4" w:space="0" w:color="auto"/>
       </w:tblBorders>
-      <w:tblCellMar>
-        <w:top w:w="0" w:type="dxa"/>
-        <w:left w:w="108" w:type="dxa"/>
-        <w:bottom w:w="0" w:type="dxa"/>
-        <w:right w:w="108" w:type="dxa"/>
-      </w:tblCellMar>
     </w:tblPr>
   </w:style>
   <w:style w:type="character" w:customStyle="1" w:styleId="ListParagraphChar">

</xml_diff>